<commit_message>
Kleine Änderungen Meilenstein 3
</commit_message>
<xml_diff>
--- a/Aufgaben_Recherche/DBWT2 Praktikum Meilenstein 3.docx
+++ b/Aufgaben_Recherche/DBWT2 Praktikum Meilenstein 3.docx
@@ -32,46 +32,18 @@
           <w:sz w:val="40"/>
           <w:szCs w:val="40"/>
         </w:rPr>
-        <w:t xml:space="preserve">Google </w:t>
-      </w:r>
-      <w:proofErr w:type="spellStart"/>
-      <w:r>
-        <w:rPr>
-          <w:b/>
-          <w:bCs/>
-          <w:sz w:val="40"/>
-          <w:szCs w:val="40"/>
-        </w:rPr>
-        <w:t>Photos</w:t>
-      </w:r>
-      <w:proofErr w:type="spellEnd"/>
-      <w:r>
-        <w:rPr>
-          <w:b/>
-          <w:bCs/>
-          <w:sz w:val="40"/>
-          <w:szCs w:val="40"/>
-        </w:rPr>
-        <w:t xml:space="preserve"> API:</w:t>
-      </w:r>
-      <w:r>
-        <w:rPr>
-          <w:b/>
-          <w:bCs/>
-          <w:u w:val="single"/>
-        </w:rPr>
-        <w:br/>
-      </w:r>
-      <w:r>
-        <w:t xml:space="preserve">Mit der API kann eine App „Google </w:t>
-      </w:r>
-      <w:proofErr w:type="spellStart"/>
-      <w:r>
-        <w:t>Photos</w:t>
-      </w:r>
-      <w:proofErr w:type="spellEnd"/>
-      <w:r>
-        <w:t xml:space="preserve">“-Funktionalitäten einbinden, welche das lesen, schreiben und teilen von Bildern über die Google Services ermöglicht. </w:t>
+        <w:t>Google Photos API:</w:t>
+      </w:r>
+      <w:r>
+        <w:rPr>
+          <w:b/>
+          <w:bCs/>
+          <w:u w:val="single"/>
+        </w:rPr>
+        <w:br/>
+      </w:r>
+      <w:r>
+        <w:t xml:space="preserve">Mit der API kann eine App „Google Photos“-Funktionalitäten einbinden, welche das lesen, schreiben und teilen von Bildern über die Google Services ermöglicht. </w:t>
       </w:r>
       <w:r>
         <w:br/>
@@ -134,49 +106,17 @@
       </w:r>
       <w:r>
         <w:br/>
-        <w:t xml:space="preserve">- Level 0: Single Service </w:t>
-      </w:r>
-      <w:proofErr w:type="spellStart"/>
-      <w:r>
-        <w:t>Endpoint</w:t>
-      </w:r>
-      <w:proofErr w:type="spellEnd"/>
-      <w:r>
-        <w:t xml:space="preserve"> </w:t>
+        <w:t xml:space="preserve">- Level 0: Single Service Endpoint </w:t>
       </w:r>
       <w:r>
         <w:sym w:font="Wingdings" w:char="F0E0"/>
       </w:r>
       <w:r>
-        <w:t xml:space="preserve"> ja, da in einem Aufruf ein bestimmter „</w:t>
-      </w:r>
-      <w:proofErr w:type="spellStart"/>
-      <w:r>
-        <w:t>apiname</w:t>
-      </w:r>
-      <w:proofErr w:type="spellEnd"/>
-      <w:r>
-        <w:t>“ mit Versionsnummer angegeben sein muss – dadurch entsteht für jeden Aufruf ein bestimmter und einzigartiger Endpunkt</w:t>
-      </w:r>
-      <w:r>
-        <w:br/>
-        <w:t xml:space="preserve">- Level 1:  gilt auch, da jede </w:t>
-      </w:r>
-      <w:proofErr w:type="spellStart"/>
-      <w:r>
-        <w:t>Resource</w:t>
-      </w:r>
-      <w:proofErr w:type="spellEnd"/>
-      <w:r>
-        <w:t xml:space="preserve"> über einen „</w:t>
-      </w:r>
-      <w:proofErr w:type="spellStart"/>
-      <w:r>
-        <w:t>resourcePath</w:t>
-      </w:r>
-      <w:proofErr w:type="spellEnd"/>
-      <w:r>
-        <w:t>“ identifizierbar ist</w:t>
+        <w:t xml:space="preserve"> ja, da in einem Aufruf ein bestimmter „apiname“ mit Versionsnummer angegeben sein muss – dadurch entsteht für jeden Aufruf ein bestimmter und einzigartiger Endpunkt</w:t>
+      </w:r>
+      <w:r>
+        <w:br/>
+        <w:t>- Level 1:  gilt auch, da jede Resource über einen „resourcePath“ identifizierbar ist</w:t>
       </w:r>
       <w:r>
         <w:br/>
@@ -184,15 +124,7 @@
       </w:r>
       <w:r>
         <w:br/>
-        <w:t>- Level 3: Der „</w:t>
-      </w:r>
-      <w:proofErr w:type="spellStart"/>
-      <w:r>
-        <w:t>resourcePath</w:t>
-      </w:r>
-      <w:proofErr w:type="spellEnd"/>
-      <w:r>
-        <w:t>“ lässt darauf schließen, dass Level 3 gegeben ist, allerdings konnten wir keine Beispiele finden, die das bestätigen</w:t>
+        <w:t>- Level 3: Der „resourcePath“ lässt darauf schließen, dass Level 3 gegeben ist, allerdings konnten wir keine Beispiele finden, die das bestätigen</w:t>
       </w:r>
     </w:p>
     <w:p>
@@ -205,15 +137,7 @@
       </w:r>
       <w:r>
         <w:br/>
-        <w:t>Wird ebenfalls über den Aufruf als „</w:t>
-      </w:r>
-      <w:proofErr w:type="spellStart"/>
-      <w:r>
-        <w:t>apiVersion</w:t>
-      </w:r>
-      <w:proofErr w:type="spellEnd"/>
-      <w:r>
-        <w:t>“ übergeben.</w:t>
+        <w:t>Wird ebenfalls über den Aufruf als „apiVersion“ übergeben.</w:t>
       </w:r>
     </w:p>
     <w:p>
@@ -407,15 +331,7 @@
       </w:r>
       <w:r>
         <w:br/>
-        <w:t>Anmerkung: Google nennt die API „</w:t>
-      </w:r>
-      <w:proofErr w:type="spellStart"/>
-      <w:r>
-        <w:t>RESTful</w:t>
-      </w:r>
-      <w:proofErr w:type="spellEnd"/>
-      <w:r>
-        <w:t>“, daher sind die beiden Fragezeichen wahrscheinlich erfüllt, allerdings konnten wir in der Doku nicht die Stellen finden, an denen diese explizit beschrieben werden.</w:t>
+        <w:t>Anmerkung: Google nennt die API „RESTful“, daher sind die beiden Fragezeichen wahrscheinlich erfüllt, allerdings konnten wir in der Doku nicht die Stellen finden, an denen diese explizit beschrieben werden.</w:t>
       </w:r>
     </w:p>
     <w:p>
@@ -454,49 +370,17 @@
       </w:r>
       <w:r>
         <w:br/>
-        <w:t xml:space="preserve">- Level 0: Single Service </w:t>
-      </w:r>
-      <w:proofErr w:type="spellStart"/>
-      <w:r>
-        <w:t>Endpoint</w:t>
-      </w:r>
-      <w:proofErr w:type="spellEnd"/>
-      <w:r>
-        <w:t xml:space="preserve"> </w:t>
+        <w:t xml:space="preserve">- Level 0: Single Service Endpoint </w:t>
       </w:r>
       <w:r>
         <w:sym w:font="Wingdings" w:char="F0E0"/>
       </w:r>
       <w:r>
-        <w:t xml:space="preserve"> ja, da in einem Aufruf ein bestimmter „</w:t>
-      </w:r>
-      <w:proofErr w:type="spellStart"/>
-      <w:r>
-        <w:t>apiname</w:t>
-      </w:r>
-      <w:proofErr w:type="spellEnd"/>
-      <w:r>
-        <w:t>“ mit Versionsnummer angegeben sein muss – dadurch entsteht für jeden Aufruf ein bestimmter und einzigartiger Endpunkt</w:t>
-      </w:r>
-      <w:r>
-        <w:br/>
-        <w:t xml:space="preserve">- Level 1:  gilt auch, da jede </w:t>
-      </w:r>
-      <w:proofErr w:type="spellStart"/>
-      <w:r>
-        <w:t>Resource</w:t>
-      </w:r>
-      <w:proofErr w:type="spellEnd"/>
-      <w:r>
-        <w:t xml:space="preserve"> über einen „</w:t>
-      </w:r>
-      <w:proofErr w:type="spellStart"/>
-      <w:r>
-        <w:t>resourcePath</w:t>
-      </w:r>
-      <w:proofErr w:type="spellEnd"/>
-      <w:r>
-        <w:t>“ identifizierbar ist</w:t>
+        <w:t xml:space="preserve"> ja, da in einem Aufruf ein bestimmter „apiname“ mit Versionsnummer angegeben sein muss – dadurch entsteht für jeden Aufruf ein bestimmter und einzigartiger Endpunkt</w:t>
+      </w:r>
+      <w:r>
+        <w:br/>
+        <w:t>- Level 1:  gilt auch, da jede Resource über einen „resourcePath“ identifizierbar ist</w:t>
       </w:r>
       <w:r>
         <w:br/>
@@ -573,13 +457,8 @@
           <w:numId w:val="2"/>
         </w:numPr>
       </w:pPr>
-      <w:proofErr w:type="spellStart"/>
-      <w:r>
-        <w:t>SpiderMonkey</w:t>
-      </w:r>
-      <w:proofErr w:type="spellEnd"/>
-      <w:r>
-        <w:t xml:space="preserve"> wird von Mozilla für Firefox verwendet.</w:t>
+      <w:r>
+        <w:t>SpiderMonkey wird von Mozilla für Firefox verwendet.</w:t>
       </w:r>
     </w:p>
     <w:p>
@@ -590,55 +469,23 @@
           <w:numId w:val="2"/>
         </w:numPr>
       </w:pPr>
-      <w:proofErr w:type="spellStart"/>
-      <w:r>
-        <w:t>JavaScriptCore</w:t>
-      </w:r>
-      <w:proofErr w:type="spellEnd"/>
-      <w:r>
-        <w:t xml:space="preserve"> wird von Apple für den Safari Browser verwendet.</w:t>
-      </w:r>
-    </w:p>
-    <w:p>
-      <w:pPr>
-        <w:rPr>
-          <w:b/>
-          <w:bCs/>
-        </w:rPr>
-      </w:pPr>
-      <w:proofErr w:type="spellStart"/>
-      <w:proofErr w:type="gramStart"/>
-      <w:r>
-        <w:rPr>
-          <w:b/>
-          <w:bCs/>
-        </w:rPr>
-        <w:t>Array.prototype.flat</w:t>
-      </w:r>
-      <w:proofErr w:type="spellEnd"/>
-      <w:proofErr w:type="gramEnd"/>
-      <w:r>
-        <w:rPr>
-          <w:b/>
-          <w:bCs/>
-        </w:rPr>
-        <w:t>(</w:t>
-      </w:r>
-      <w:proofErr w:type="spellStart"/>
-      <w:r>
-        <w:rPr>
-          <w:b/>
-          <w:bCs/>
-        </w:rPr>
-        <w:t>depth</w:t>
-      </w:r>
-      <w:proofErr w:type="spellEnd"/>
-      <w:r>
-        <w:rPr>
-          <w:b/>
-          <w:bCs/>
-        </w:rPr>
-        <w:t>):</w:t>
+      <w:r>
+        <w:t>JavaScriptCore wird von Apple für den Safari Browser verwendet.</w:t>
+      </w:r>
+    </w:p>
+    <w:p>
+      <w:pPr>
+        <w:rPr>
+          <w:b/>
+          <w:bCs/>
+        </w:rPr>
+      </w:pPr>
+      <w:r>
+        <w:rPr>
+          <w:b/>
+          <w:bCs/>
+        </w:rPr>
+        <w:t>Array.prototype.flat(depth):</w:t>
       </w:r>
     </w:p>
     <w:p>
@@ -684,39 +531,27 @@
         </w:r>
       </w:hyperlink>
       <w:r>
-        <w:t xml:space="preserve"> von allen drei </w:t>
-      </w:r>
-      <w:proofErr w:type="spellStart"/>
-      <w:r>
-        <w:t>Javascript-Engines</w:t>
-      </w:r>
-      <w:proofErr w:type="spellEnd"/>
-      <w:r>
-        <w:t xml:space="preserve"> unterstützt.</w:t>
-      </w:r>
-    </w:p>
-    <w:p>
-      <w:pPr>
-        <w:rPr>
-          <w:b/>
-          <w:bCs/>
-        </w:rPr>
-      </w:pPr>
-      <w:proofErr w:type="spellStart"/>
-      <w:r>
-        <w:rPr>
-          <w:b/>
-          <w:bCs/>
-        </w:rPr>
-        <w:t>Object.fromEntries</w:t>
-      </w:r>
-      <w:proofErr w:type="spellEnd"/>
-      <w:r>
-        <w:rPr>
-          <w:b/>
-          <w:bCs/>
-        </w:rPr>
-        <w:t>():</w:t>
+        <w:t xml:space="preserve"> von allen drei Javascript-Engines unterstützt.</w:t>
+      </w:r>
+    </w:p>
+    <w:p>
+      <w:pPr>
+        <w:rPr>
+          <w:b/>
+          <w:bCs/>
+        </w:rPr>
+      </w:pPr>
+      <w:r>
+        <w:rPr>
+          <w:b/>
+          <w:bCs/>
+        </w:rPr>
+        <w:t>Object.fromEntries():</w:t>
+      </w:r>
+    </w:p>
+    <w:p>
+      <w:r>
+        <w:t>Macht eine beliebige Key-Value-Zuordnung (Map, Liste, Array, etc.) zu einem Objekt.</w:t>
       </w:r>
     </w:p>
     <w:p>
@@ -732,57 +567,22 @@
         </w:r>
       </w:hyperlink>
       <w:r>
-        <w:t xml:space="preserve"> von allen JavaScript-</w:t>
-      </w:r>
-      <w:proofErr w:type="spellStart"/>
-      <w:r>
-        <w:t>Engines</w:t>
-      </w:r>
-      <w:proofErr w:type="spellEnd"/>
-      <w:r>
-        <w:t xml:space="preserve"> außer Chakra (Internet Explorer) unterstützt.</w:t>
-      </w:r>
-    </w:p>
-    <w:p>
-      <w:pPr>
-        <w:rPr>
-          <w:b/>
-          <w:bCs/>
-        </w:rPr>
-      </w:pPr>
-      <w:proofErr w:type="spellStart"/>
-      <w:r>
-        <w:rPr>
-          <w:b/>
-          <w:bCs/>
-        </w:rPr>
-        <w:t>Let</w:t>
-      </w:r>
-      <w:proofErr w:type="spellEnd"/>
-      <w:r>
-        <w:rPr>
-          <w:b/>
-          <w:bCs/>
-        </w:rPr>
-        <w:t xml:space="preserve"> a = () =&gt; {…}; </w:t>
-      </w:r>
-      <w:proofErr w:type="spellStart"/>
-      <w:proofErr w:type="gramStart"/>
-      <w:r>
-        <w:rPr>
-          <w:b/>
-          <w:bCs/>
-        </w:rPr>
-        <w:t>a.toString</w:t>
-      </w:r>
-      <w:proofErr w:type="spellEnd"/>
-      <w:proofErr w:type="gramEnd"/>
-      <w:r>
-        <w:rPr>
-          <w:b/>
-          <w:bCs/>
-        </w:rPr>
-        <w:t>():</w:t>
+        <w:t xml:space="preserve"> von allen JavaScript-Engines außer Chakra (Internet Explorer) unterstützt.</w:t>
+      </w:r>
+    </w:p>
+    <w:p>
+      <w:pPr>
+        <w:rPr>
+          <w:b/>
+          <w:bCs/>
+        </w:rPr>
+      </w:pPr>
+      <w:r>
+        <w:rPr>
+          <w:b/>
+          <w:bCs/>
+        </w:rPr>
+        <w:t>Let a = () =&gt; {…}; a.toString():</w:t>
       </w:r>
     </w:p>
     <w:p>
@@ -791,13 +591,8 @@
       </w:r>
     </w:p>
     <w:p>
-      <w:proofErr w:type="spellStart"/>
-      <w:r>
-        <w:t>let</w:t>
-      </w:r>
-      <w:proofErr w:type="spellEnd"/>
-      <w:r>
-        <w:t xml:space="preserve"> a = {</w:t>
+      <w:r>
+        <w:t>let a = {</w:t>
       </w:r>
     </w:p>
     <w:p>
@@ -806,19 +601,7 @@
       </w:r>
       <w:r>
         <w:tab/>
-      </w:r>
-      <w:proofErr w:type="spellStart"/>
-      <w:proofErr w:type="gramStart"/>
-      <w:r>
-        <w:t>toString</w:t>
-      </w:r>
-      <w:proofErr w:type="spellEnd"/>
-      <w:r>
-        <w:t>(</w:t>
-      </w:r>
-      <w:proofErr w:type="gramEnd"/>
-      <w:r>
-        <w:t>) {</w:t>
+        <w:t>toString() {</w:t>
       </w:r>
     </w:p>
     <w:p>
@@ -830,14 +613,7 @@
       </w:r>
       <w:r>
         <w:tab/>
-      </w:r>
-      <w:proofErr w:type="spellStart"/>
-      <w:r>
-        <w:t>return</w:t>
-      </w:r>
-      <w:proofErr w:type="spellEnd"/>
-      <w:r>
-        <w:t xml:space="preserve"> „a“;</w:t>
+        <w:t>return „a“;</w:t>
       </w:r>
     </w:p>
     <w:p>
@@ -857,28 +633,13 @@
     </w:p>
     <w:p>
       <w:r>
-        <w:t>Console.log(</w:t>
-      </w:r>
-      <w:proofErr w:type="spellStart"/>
-      <w:proofErr w:type="gramStart"/>
-      <w:r>
-        <w:t>a.toString</w:t>
-      </w:r>
-      <w:proofErr w:type="spellEnd"/>
-      <w:proofErr w:type="gramEnd"/>
-      <w:r>
-        <w:t>());</w:t>
-      </w:r>
-    </w:p>
-    <w:p>
-      <w:r>
-        <w:t>Funktioniert auf allen JavaScript-</w:t>
-      </w:r>
-      <w:proofErr w:type="spellStart"/>
-      <w:r>
-        <w:t>Engines</w:t>
-      </w:r>
-      <w:proofErr w:type="spellEnd"/>
+        <w:t>Console.log(a.toString());</w:t>
+      </w:r>
+    </w:p>
+    <w:p>
+      <w:r>
+        <w:t>Funktioniert auf allen JavaScript-Engines</w:t>
+      </w:r>
       <w:r>
         <w:t xml:space="preserve"> - </w:t>
       </w:r>
@@ -1006,7 +767,6 @@
           <w:bCs/>
           <w:u w:val="single"/>
         </w:rPr>
-        <w:lastRenderedPageBreak/>
         <w:t>A9.)</w:t>
       </w:r>
     </w:p>
@@ -1040,54 +800,28 @@
       </w:r>
     </w:p>
     <w:p>
-      <w:proofErr w:type="spellStart"/>
-      <w:r>
-        <w:rPr>
-          <w:b/>
-          <w:bCs/>
-        </w:rPr>
-        <w:t>Laravel</w:t>
-      </w:r>
-      <w:proofErr w:type="spellEnd"/>
-      <w:r>
-        <w:rPr>
-          <w:b/>
-          <w:bCs/>
-        </w:rPr>
+      <w:r>
+        <w:rPr>
+          <w:b/>
+          <w:bCs/>
+        </w:rPr>
+        <w:t>Laravel:</w:t>
+      </w:r>
+      <w:r>
+        <w:br/>
+        <w:t>Ceo von Laravel</w:t>
+      </w:r>
+      <w:r>
         <w:t>:</w:t>
       </w:r>
       <w:r>
-        <w:br/>
-      </w:r>
-      <w:proofErr w:type="spellStart"/>
-      <w:r>
-        <w:t>Ceo</w:t>
-      </w:r>
-      <w:proofErr w:type="spellEnd"/>
-      <w:r>
-        <w:t xml:space="preserve"> von </w:t>
-      </w:r>
-      <w:proofErr w:type="spellStart"/>
-      <w:r>
-        <w:t>Laravel</w:t>
-      </w:r>
-      <w:proofErr w:type="spellEnd"/>
-      <w:r>
-        <w:t>:</w:t>
-      </w:r>
-      <w:r>
         <w:t xml:space="preserve"> </w:t>
       </w:r>
       <w:r>
         <w:t>„</w:t>
       </w:r>
-      <w:proofErr w:type="spellStart"/>
-      <w:r>
-        <w:t>React</w:t>
-      </w:r>
-      <w:proofErr w:type="spellEnd"/>
-      <w:r>
-        <w:t xml:space="preserve"> zu schwierig</w:t>
+      <w:r>
+        <w:t>React zu schwierig</w:t>
       </w:r>
       <w:r>
         <w:t>“</w:t>
@@ -1108,15 +842,7 @@
         <w:t xml:space="preserve"> und Toolkits die man benutzen lernen muss</w:t>
       </w:r>
       <w:r>
-        <w:t xml:space="preserve">. </w:t>
-      </w:r>
-      <w:proofErr w:type="spellStart"/>
-      <w:r>
-        <w:t>Vue</w:t>
-      </w:r>
-      <w:proofErr w:type="spellEnd"/>
-      <w:r>
-        <w:t xml:space="preserve"> sehr einfach – auch ohne externe Tools</w:t>
+        <w:t>. Vue sehr einfach – auch ohne externe Tools</w:t>
       </w:r>
     </w:p>
     <w:p>
@@ -1146,65 +872,17 @@
           <w:b/>
           <w:bCs/>
         </w:rPr>
-        <w:t xml:space="preserve"> </w:t>
-      </w:r>
-      <w:proofErr w:type="spellStart"/>
-      <w:r>
-        <w:rPr>
-          <w:b/>
-          <w:bCs/>
-        </w:rPr>
-        <w:t>Vue</w:t>
-      </w:r>
-      <w:proofErr w:type="spellEnd"/>
-      <w:r>
-        <w:rPr>
-          <w:b/>
-          <w:bCs/>
-        </w:rPr>
-        <w:t>:</w:t>
-      </w:r>
-      <w:r>
-        <w:rPr>
-          <w:b/>
-          <w:bCs/>
-        </w:rPr>
-        <w:br/>
-      </w:r>
-      <w:r>
-        <w:t xml:space="preserve">Etwas schwammige, größtenteils emotionale Begründungen, z.B. dass sich </w:t>
-      </w:r>
-      <w:proofErr w:type="spellStart"/>
-      <w:r>
-        <w:t>Vue</w:t>
-      </w:r>
-      <w:proofErr w:type="spellEnd"/>
-      <w:r>
-        <w:t xml:space="preserve"> besser anfühlt, da es nicht so „</w:t>
-      </w:r>
-      <w:proofErr w:type="spellStart"/>
-      <w:r>
-        <w:t>coperate</w:t>
-      </w:r>
-      <w:proofErr w:type="spellEnd"/>
-      <w:r>
-        <w:t>“ ist und es sich besser anfühlt mit einer Art „</w:t>
-      </w:r>
-      <w:proofErr w:type="spellStart"/>
-      <w:r>
-        <w:t>passion</w:t>
-      </w:r>
-      <w:proofErr w:type="spellEnd"/>
-      <w:r>
-        <w:t xml:space="preserve"> </w:t>
-      </w:r>
-      <w:proofErr w:type="spellStart"/>
-      <w:r>
-        <w:t>project</w:t>
-      </w:r>
-      <w:proofErr w:type="spellEnd"/>
-      <w:r>
-        <w:t>“ einer einzelnen Person zu arbeiten.</w:t>
+        <w:t xml:space="preserve"> Vue:</w:t>
+      </w:r>
+      <w:r>
+        <w:rPr>
+          <w:b/>
+          <w:bCs/>
+        </w:rPr>
+        <w:br/>
+      </w:r>
+      <w:r>
+        <w:t>Etwas schwammige, größtenteils emotionale Begründungen, z.B. dass sich Vue besser anfühlt, da es nicht so „coperate“ ist und es sich besser anfühlt mit einer Art „passion project“ einer einzelnen Person zu arbeiten.</w:t>
       </w:r>
     </w:p>
     <w:p>
@@ -1894,6 +1572,7 @@
   <w:style w:type="character" w:default="1" w:styleId="Absatz-Standardschriftart">
     <w:name w:val="Default Paragraph Font"/>
     <w:uiPriority w:val="1"/>
+    <w:semiHidden/>
     <w:unhideWhenUsed/>
   </w:style>
   <w:style w:type="table" w:default="1" w:styleId="NormaleTabelle">

</xml_diff>